<commit_message>
Diagramas introducidos en documento
</commit_message>
<xml_diff>
--- a/Proyecto.docx
+++ b/Proyecto.docx
@@ -79,16 +79,20 @@
           <w:tcPr>
             <w:tcW w:w="1555" w:type="dxa"/>
           </w:tcPr>
-          <w:p/>
+          <w:p>
+            <w:bookmarkStart w:id="0" w:name="_Hlk135685478"/>
+          </w:p>
         </w:tc>
         <w:tc>
           <w:tcPr>
             <w:tcW w:w="6939" w:type="dxa"/>
           </w:tcPr>
           <w:p>
+            <w:bookmarkStart w:id="1" w:name="_Hlk135685705"/>
             <w:r>
               <w:t>CU1 – Crear cuenta</w:t>
             </w:r>
+            <w:bookmarkEnd w:id="1"/>
           </w:p>
         </w:tc>
       </w:tr>
@@ -186,7 +190,6 @@
                 <w:ilvl w:val="0"/>
                 <w:numId w:val="1"/>
               </w:numPr>
-              <w:spacing w:after="0" w:line="240" w:lineRule="auto"/>
             </w:pPr>
             <w:r>
               <w:t>El nuevo usuario ingresa su nombre de usuario, dirección de correo electrónico, contraseña y repite la contraseña en la pantalla de registro.</w:t>
@@ -199,7 +202,6 @@
                 <w:ilvl w:val="0"/>
                 <w:numId w:val="1"/>
               </w:numPr>
-              <w:spacing w:after="0" w:line="240" w:lineRule="auto"/>
             </w:pPr>
             <w:r>
               <w:t>El usuario hace clic en "Crear cuenta".</w:t>
@@ -224,7 +226,6 @@
                 <w:ilvl w:val="0"/>
                 <w:numId w:val="1"/>
               </w:numPr>
-              <w:spacing w:after="0" w:line="240" w:lineRule="auto"/>
             </w:pPr>
             <w:r>
               <w:t>Si todos los campos están vacíos y se cumplen requisitos básicos, se envía la información para que el servidor la procese.</w:t>
@@ -237,13 +238,9 @@
                 <w:ilvl w:val="0"/>
                 <w:numId w:val="1"/>
               </w:numPr>
-              <w:spacing w:after="0" w:line="240" w:lineRule="auto"/>
-            </w:pPr>
-            <w:r>
-              <w:t xml:space="preserve">Si el correo electrónico o el nombre de usuario ya existen en el sistema, se muestra un mensaje de error indicando que ya están en uso. El usuario es redirigido a la página de </w:t>
-            </w:r>
-            <w:r>
-              <w:t>crear cuenta.</w:t>
+            </w:pPr>
+            <w:r>
+              <w:t>Si el correo electrónico o el nombre de usuario ya existen en el sistema, se muestra un mensaje de error indicando que ya están en uso. El usuario es redirigido a la página de crear cuenta.</w:t>
             </w:r>
           </w:p>
           <w:p>
@@ -253,16 +250,9 @@
                 <w:ilvl w:val="0"/>
                 <w:numId w:val="1"/>
               </w:numPr>
-              <w:spacing w:after="0" w:line="240" w:lineRule="auto"/>
-            </w:pPr>
-            <w:r>
-              <w:t>Si la contraseña no cumple con los requisitos de seguridad establecidos en Django (por ejemplo, debe contener al menos 8 caracteres, incluir letras y números), se muestra un mensaje de error y se solicita al usuario que elija una contraseña más segura.</w:t>
-            </w:r>
-            <w:r>
-              <w:t xml:space="preserve"> </w:t>
-            </w:r>
-            <w:r>
-              <w:t>El usuario es redirigido a la página de crear cuenta.</w:t>
+            </w:pPr>
+            <w:r>
+              <w:t>Si la contraseña no cumple con los requisitos de seguridad establecidos en Django (por ejemplo, debe contener al menos 8 caracteres, incluir letras y números), se muestra un mensaje de error y se solicita al usuario que elija una contraseña más segura. El usuario es redirigido a la página de crear cuenta.</w:t>
             </w:r>
           </w:p>
           <w:p>
@@ -282,6 +272,7 @@
           </w:p>
         </w:tc>
       </w:tr>
+      <w:bookmarkEnd w:id="0"/>
     </w:tbl>
     <w:p/>
     <w:p>
@@ -361,7 +352,9 @@
           <w:tcPr>
             <w:tcW w:w="1573" w:type="dxa"/>
           </w:tcPr>
-          <w:p/>
+          <w:p>
+            <w:bookmarkStart w:id="2" w:name="_Hlk135685497"/>
+          </w:p>
         </w:tc>
         <w:tc>
           <w:tcPr>
@@ -468,7 +461,6 @@
                 <w:ilvl w:val="0"/>
                 <w:numId w:val="2"/>
               </w:numPr>
-              <w:spacing w:after="0" w:line="240" w:lineRule="auto"/>
             </w:pPr>
             <w:r>
               <w:t>El usuario ingresa su nombre de usuario y contraseña en la pantalla de inicio de sesión.</w:t>
@@ -493,7 +485,6 @@
                 <w:ilvl w:val="0"/>
                 <w:numId w:val="2"/>
               </w:numPr>
-              <w:spacing w:after="0" w:line="240" w:lineRule="auto"/>
             </w:pPr>
             <w:r>
               <w:t>El servidor procesa la información.</w:t>
@@ -506,7 +497,6 @@
                 <w:ilvl w:val="0"/>
                 <w:numId w:val="2"/>
               </w:numPr>
-              <w:spacing w:after="0" w:line="240" w:lineRule="auto"/>
             </w:pPr>
             <w:r>
               <w:t>Si la combinación de nombre de usuario y contraseña es incorrecta, se muestra un mensaje de error indicando que la contraseña es incorrecta. El usuario puede intentar nuevamente ingresando la contraseña correcta.</w:t>
@@ -526,6 +516,7 @@
           </w:p>
         </w:tc>
       </w:tr>
+      <w:bookmarkEnd w:id="2"/>
     </w:tbl>
     <w:p/>
     <w:p>
@@ -533,6 +524,9 @@
         <w:br w:type="page"/>
       </w:r>
       <w:r>
+        <w:rPr>
+          <w:noProof/>
+        </w:rPr>
         <w:lastRenderedPageBreak/>
         <w:drawing>
           <wp:inline distT="0" distB="0" distL="0" distR="0" wp14:anchorId="161949DB" wp14:editId="54C25D7B">
@@ -593,7 +587,9 @@
           <w:tcPr>
             <w:tcW w:w="1555" w:type="dxa"/>
           </w:tcPr>
-          <w:p/>
+          <w:p>
+            <w:bookmarkStart w:id="3" w:name="_Hlk135685522"/>
+          </w:p>
         </w:tc>
         <w:tc>
           <w:tcPr>
@@ -607,8 +603,13 @@
               <w:t>3</w:t>
             </w:r>
             <w:r>
-              <w:t xml:space="preserve"> – Modificar información de la cuenta</w:t>
-            </w:r>
+              <w:t xml:space="preserve"> – </w:t>
+            </w:r>
+            <w:bookmarkStart w:id="4" w:name="_Hlk135685812"/>
+            <w:r>
+              <w:t>Modificar información de la cuenta</w:t>
+            </w:r>
+            <w:bookmarkEnd w:id="4"/>
           </w:p>
         </w:tc>
       </w:tr>
@@ -703,7 +704,6 @@
                 <w:ilvl w:val="0"/>
                 <w:numId w:val="6"/>
               </w:numPr>
-              <w:spacing w:after="0" w:line="240" w:lineRule="auto"/>
             </w:pPr>
             <w:r>
               <w:t>El usuario inicia sesión en la página web.</w:t>
@@ -716,16 +716,9 @@
                 <w:ilvl w:val="0"/>
                 <w:numId w:val="6"/>
               </w:numPr>
-              <w:spacing w:after="0" w:line="240" w:lineRule="auto"/>
-            </w:pPr>
-            <w:r>
-              <w:t>En la interfaz de usuario, el usuario selecciona la opción "</w:t>
-            </w:r>
-            <w:r>
-              <w:t>Configuración de cuenta</w:t>
-            </w:r>
-            <w:r>
-              <w:t>".</w:t>
+            </w:pPr>
+            <w:r>
+              <w:t>En la interfaz de usuario, el usuario selecciona la opción "Configuración de cuenta".</w:t>
             </w:r>
           </w:p>
           <w:p>
@@ -735,16 +728,9 @@
                 <w:ilvl w:val="0"/>
                 <w:numId w:val="6"/>
               </w:numPr>
-              <w:spacing w:after="0" w:line="240" w:lineRule="auto"/>
-            </w:pPr>
-            <w:r>
-              <w:t>Se muestra un formulario con los datos actuales del usuario, incluyendo su nombre</w:t>
-            </w:r>
-            <w:r>
-              <w:t xml:space="preserve"> y </w:t>
-            </w:r>
-            <w:r>
-              <w:t>dirección de correo electrónico.</w:t>
+            </w:pPr>
+            <w:r>
+              <w:t>Se muestra un formulario con los datos actuales del usuario, incluyendo su nombre y dirección de correo electrónico.</w:t>
             </w:r>
           </w:p>
           <w:p>
@@ -766,7 +752,6 @@
                 <w:ilvl w:val="0"/>
                 <w:numId w:val="6"/>
               </w:numPr>
-              <w:spacing w:after="0" w:line="240" w:lineRule="auto"/>
             </w:pPr>
             <w:r>
               <w:t>Si el correo no es correcto no permite enviar la información.</w:t>
@@ -779,7 +764,6 @@
                 <w:ilvl w:val="0"/>
                 <w:numId w:val="6"/>
               </w:numPr>
-              <w:spacing w:after="0" w:line="240" w:lineRule="auto"/>
             </w:pPr>
             <w:r>
               <w:t>Al intentar guardar los cambios, se realizan las siguientes validaciones:</w:t>
@@ -792,7 +776,6 @@
                 <w:ilvl w:val="0"/>
                 <w:numId w:val="6"/>
               </w:numPr>
-              <w:spacing w:after="0" w:line="240" w:lineRule="auto"/>
             </w:pPr>
             <w:r>
               <w:t>a. Si algún campo está vacío, se muestra un mensaje de error indicando que todos los campos deben ser completados.</w:t>
@@ -805,7 +788,6 @@
                 <w:ilvl w:val="0"/>
                 <w:numId w:val="6"/>
               </w:numPr>
-              <w:spacing w:after="0" w:line="240" w:lineRule="auto"/>
             </w:pPr>
             <w:r>
               <w:t>b. Si el usuario intenta cambiar su dirección de correo electrónico y esa dirección ya está en uso por otro usuario, se muestra un mensaje de error indicando que la dirección de correo electrónico ya está en uso.</w:t>
@@ -818,7 +800,6 @@
                 <w:ilvl w:val="0"/>
                 <w:numId w:val="6"/>
               </w:numPr>
-              <w:spacing w:after="0" w:line="240" w:lineRule="auto"/>
             </w:pPr>
             <w:r>
               <w:t>Si todas las validaciones son exitosas, se actualizan los datos de la cuenta del usuario en la base de datos.</w:t>
@@ -831,7 +812,6 @@
                 <w:ilvl w:val="0"/>
                 <w:numId w:val="6"/>
               </w:numPr>
-              <w:spacing w:after="0" w:line="240" w:lineRule="auto"/>
             </w:pPr>
             <w:r>
               <w:t>Se muestra un mensaje de éxito indicando que los cambios se han guardado correctamente.</w:t>
@@ -851,10 +831,14 @@
           </w:p>
         </w:tc>
       </w:tr>
+      <w:bookmarkEnd w:id="3"/>
     </w:tbl>
     <w:p/>
     <w:p>
       <w:r>
+        <w:rPr>
+          <w:noProof/>
+        </w:rPr>
         <w:lastRenderedPageBreak/>
         <w:drawing>
           <wp:inline distT="0" distB="0" distL="0" distR="0" wp14:anchorId="3F22710F" wp14:editId="59E89775">
@@ -915,16 +899,20 @@
           <w:tcPr>
             <w:tcW w:w="1573" w:type="dxa"/>
           </w:tcPr>
-          <w:p/>
+          <w:p>
+            <w:bookmarkStart w:id="5" w:name="_Hlk135685537"/>
+          </w:p>
         </w:tc>
         <w:tc>
           <w:tcPr>
             <w:tcW w:w="6921" w:type="dxa"/>
           </w:tcPr>
           <w:p>
+            <w:bookmarkStart w:id="6" w:name="_Hlk135685888"/>
             <w:r>
               <w:t>CU4 – Añadir/Modificar/ Eliminar del carrito</w:t>
             </w:r>
+            <w:bookmarkEnd w:id="6"/>
           </w:p>
         </w:tc>
       </w:tr>
@@ -1016,7 +1004,6 @@
                 <w:ilvl w:val="0"/>
                 <w:numId w:val="8"/>
               </w:numPr>
-              <w:spacing w:after="0" w:line="240" w:lineRule="auto"/>
             </w:pPr>
             <w:r>
               <w:t>El usuario navega a la ventana de detalle de un producto y desde allí tiene la opción de añadir el producto a su carrito si hay stock disponible.</w:t>
@@ -1029,7 +1016,6 @@
                 <w:ilvl w:val="0"/>
                 <w:numId w:val="8"/>
               </w:numPr>
-              <w:spacing w:after="0" w:line="240" w:lineRule="auto"/>
             </w:pPr>
             <w:r>
               <w:t>El usuario puede acceder a la ventana del carrito, donde puede realizar modificaciones en los elementos añadidos, como modificar la cantidad (+, -), siempre y cuando haya stock disponible.</w:t>
@@ -1042,7 +1028,6 @@
                 <w:ilvl w:val="0"/>
                 <w:numId w:val="8"/>
               </w:numPr>
-              <w:spacing w:after="0" w:line="240" w:lineRule="auto"/>
             </w:pPr>
             <w:r>
               <w:t>Después de realizar las modificaciones deseadas, el usuario selecciona el botón de "Actualizar carrito" para confirmar los cambios.</w:t>
@@ -1055,7 +1040,6 @@
                 <w:ilvl w:val="0"/>
                 <w:numId w:val="8"/>
               </w:numPr>
-              <w:spacing w:after="0" w:line="240" w:lineRule="auto"/>
             </w:pPr>
             <w:r>
               <w:t>Si el usuario decide eliminar un producto del carrito, puede seleccionar la opción correspondiente para eliminarlo por completo.</w:t>
@@ -1068,7 +1052,6 @@
                 <w:ilvl w:val="0"/>
                 <w:numId w:val="8"/>
               </w:numPr>
-              <w:spacing w:after="0" w:line="240" w:lineRule="auto"/>
             </w:pPr>
             <w:r>
               <w:t>El usuario puede continuar navegando por la página y repetir los pasos anteriores para añadir, modificar o eliminar más elementos en su carrito.</w:t>
@@ -1081,16 +1064,9 @@
                 <w:ilvl w:val="0"/>
                 <w:numId w:val="8"/>
               </w:numPr>
-              <w:spacing w:after="0" w:line="240" w:lineRule="auto"/>
-            </w:pPr>
-            <w:r>
-              <w:t>Cuando el usuario está satisfecho con los elementos en su carrito y desea proceder con la compra, selecciona la opción de "</w:t>
-            </w:r>
-            <w:r>
-              <w:t>Comprar</w:t>
-            </w:r>
-            <w:r>
-              <w:t>".</w:t>
+            </w:pPr>
+            <w:r>
+              <w:t>Cuando el usuario está satisfecho con los elementos en su carrito y desea proceder con la compra, selecciona la opción de "Comprar".</w:t>
             </w:r>
           </w:p>
           <w:p>
@@ -1100,25 +1076,9 @@
                 <w:ilvl w:val="0"/>
                 <w:numId w:val="8"/>
               </w:numPr>
-              <w:spacing w:after="0" w:line="240" w:lineRule="auto"/>
-            </w:pPr>
-            <w:r>
-              <w:t>Una vez finalizada la compra, se genera un</w:t>
-            </w:r>
-            <w:r>
-              <w:t>a</w:t>
-            </w:r>
-            <w:r>
-              <w:t xml:space="preserve"> </w:t>
-            </w:r>
-            <w:r>
-              <w:t>venta</w:t>
-            </w:r>
-            <w:r>
-              <w:t xml:space="preserve"> con los productos seleccionados</w:t>
-            </w:r>
-            <w:r>
-              <w:t>.</w:t>
+            </w:pPr>
+            <w:r>
+              <w:t>Una vez finalizada la compra, se genera una venta con los productos seleccionados.</w:t>
             </w:r>
           </w:p>
           <w:p>
@@ -1130,18 +1090,19 @@
               </w:numPr>
             </w:pPr>
             <w:r>
-              <w:t xml:space="preserve">El usuario recibe </w:t>
-            </w:r>
-            <w:r>
-              <w:t>una notificación de compra realizada.</w:t>
+              <w:t>El usuario recibe una notificación de compra realizada.</w:t>
             </w:r>
           </w:p>
         </w:tc>
       </w:tr>
+      <w:bookmarkEnd w:id="5"/>
     </w:tbl>
     <w:p/>
     <w:p>
       <w:r>
+        <w:rPr>
+          <w:noProof/>
+        </w:rPr>
         <w:lastRenderedPageBreak/>
         <w:drawing>
           <wp:anchor distT="0" distB="0" distL="114300" distR="114300" simplePos="0" relativeHeight="251658240" behindDoc="0" locked="0" layoutInCell="1" allowOverlap="1" wp14:anchorId="332F3CC9" wp14:editId="2F5137DA">
@@ -1227,19 +1188,23 @@
           <w:tcPr>
             <w:tcW w:w="1555" w:type="dxa"/>
           </w:tcPr>
-          <w:p/>
+          <w:p>
+            <w:bookmarkStart w:id="7" w:name="_Hlk135685550"/>
+          </w:p>
         </w:tc>
         <w:tc>
           <w:tcPr>
             <w:tcW w:w="6939" w:type="dxa"/>
           </w:tcPr>
           <w:p>
+            <w:bookmarkStart w:id="8" w:name="_Hlk135686014"/>
             <w:r>
               <w:t>CU5 – A</w:t>
             </w:r>
             <w:r>
               <w:t>ñadir producto</w:t>
             </w:r>
+            <w:bookmarkEnd w:id="8"/>
           </w:p>
         </w:tc>
       </w:tr>
@@ -1402,10 +1367,14 @@
           </w:p>
         </w:tc>
       </w:tr>
+      <w:bookmarkEnd w:id="7"/>
     </w:tbl>
     <w:p/>
     <w:p>
       <w:r>
+        <w:rPr>
+          <w:noProof/>
+        </w:rPr>
         <w:lastRenderedPageBreak/>
         <w:drawing>
           <wp:anchor distT="0" distB="0" distL="114300" distR="114300" simplePos="0" relativeHeight="251659264" behindDoc="0" locked="0" layoutInCell="1" allowOverlap="1" wp14:anchorId="4CCEACDC" wp14:editId="55280AC0">
@@ -1467,12 +1436,7 @@
         <w:br w:type="page"/>
       </w:r>
     </w:p>
-    <w:p>
-      <w:r>
-        <w:lastRenderedPageBreak/>
-        <w:br w:type="page"/>
-      </w:r>
-    </w:p>
+    <w:p/>
     <w:p/>
     <w:p/>
     <w:tbl>
@@ -1490,16 +1454,20 @@
           <w:tcPr>
             <w:tcW w:w="1555" w:type="dxa"/>
           </w:tcPr>
-          <w:p/>
+          <w:p>
+            <w:bookmarkStart w:id="9" w:name="_Hlk135685556"/>
+          </w:p>
         </w:tc>
         <w:tc>
           <w:tcPr>
             <w:tcW w:w="6939" w:type="dxa"/>
           </w:tcPr>
           <w:p>
+            <w:bookmarkStart w:id="10" w:name="_Hlk135686068"/>
             <w:r>
               <w:t>CU6 – Añadir/Quitar stock</w:t>
             </w:r>
+            <w:bookmarkEnd w:id="10"/>
           </w:p>
         </w:tc>
       </w:tr>
@@ -1632,13 +1600,7 @@
               </w:numPr>
             </w:pPr>
             <w:r>
-              <w:t>El usuario hace clic en "A</w:t>
-            </w:r>
-            <w:r>
-              <w:t>ñadir</w:t>
-            </w:r>
-            <w:r>
-              <w:t xml:space="preserve"> stock" para confirmar la operación.</w:t>
+              <w:t>El usuario hace clic en "Añadir stock" para confirmar la operación.</w:t>
             </w:r>
           </w:p>
           <w:p>
@@ -1668,6 +1630,7 @@
           </w:p>
         </w:tc>
       </w:tr>
+      <w:bookmarkEnd w:id="9"/>
     </w:tbl>
     <w:p/>
     <w:p>
@@ -1675,6 +1638,9 @@
         <w:br w:type="page"/>
       </w:r>
       <w:r>
+        <w:rPr>
+          <w:noProof/>
+        </w:rPr>
         <w:lastRenderedPageBreak/>
         <w:drawing>
           <wp:inline distT="0" distB="0" distL="0" distR="0" wp14:anchorId="36DCF255" wp14:editId="20E7F729">
@@ -1734,16 +1700,20 @@
           <w:tcPr>
             <w:tcW w:w="1555" w:type="dxa"/>
           </w:tcPr>
-          <w:p/>
+          <w:p>
+            <w:bookmarkStart w:id="11" w:name="_Hlk135685565"/>
+          </w:p>
         </w:tc>
         <w:tc>
           <w:tcPr>
             <w:tcW w:w="6939" w:type="dxa"/>
           </w:tcPr>
           <w:p>
+            <w:bookmarkStart w:id="12" w:name="_Hlk135686139"/>
             <w:r>
               <w:t>CU7 – Visualización de compras de stock</w:t>
             </w:r>
+            <w:bookmarkEnd w:id="12"/>
           </w:p>
         </w:tc>
       </w:tr>
@@ -1840,16 +1810,7 @@
               </w:numPr>
             </w:pPr>
             <w:r>
-              <w:t>El usuario del staff ingresa al apartado de "Compras" y puede ver todas sus compras realizadas en orden cronológico. Las compras se muestran en una tabla con las siguientes columnas: fecha, producto</w:t>
-            </w:r>
-            <w:r>
-              <w:t xml:space="preserve"> y</w:t>
-            </w:r>
-            <w:r>
-              <w:t xml:space="preserve"> cantidad</w:t>
-            </w:r>
-            <w:r>
-              <w:t>.</w:t>
+              <w:t>El usuario del staff ingresa al apartado de "Compras" y puede ver todas sus compras realizadas en orden cronológico. Las compras se muestran en una tabla con las siguientes columnas: fecha, producto y cantidad.</w:t>
             </w:r>
           </w:p>
           <w:p>
@@ -1879,6 +1840,7 @@
           </w:p>
         </w:tc>
       </w:tr>
+      <w:bookmarkEnd w:id="11"/>
     </w:tbl>
     <w:p/>
     <w:p>
@@ -1886,6 +1848,9 @@
         <w:br w:type="page"/>
       </w:r>
       <w:r>
+        <w:rPr>
+          <w:noProof/>
+        </w:rPr>
         <w:lastRenderedPageBreak/>
         <w:drawing>
           <wp:inline distT="0" distB="0" distL="0" distR="0" wp14:anchorId="203BEEE3" wp14:editId="3BF6145A">
@@ -1944,6 +1909,7 @@
             <w:pPr>
               <w:ind w:left="1416" w:hanging="1416"/>
             </w:pPr>
+            <w:bookmarkStart w:id="13" w:name="_Hlk135685575"/>
           </w:p>
         </w:tc>
         <w:tc>
@@ -1954,9 +1920,11 @@
             <w:pPr>
               <w:ind w:left="1416" w:hanging="1416"/>
             </w:pPr>
+            <w:bookmarkStart w:id="14" w:name="_Hlk135686162"/>
             <w:r>
               <w:t>CU8 – Búsqueda de un producto</w:t>
             </w:r>
+            <w:bookmarkEnd w:id="14"/>
           </w:p>
         </w:tc>
       </w:tr>
@@ -2104,10 +2072,7 @@
               <w:ind w:left="1416" w:hanging="1416"/>
             </w:pPr>
             <w:r>
-              <w:t>El sistema muestra los resultados de la búsqueda, presentando al usuario las coincidencias encontradas. Para cada resultado, se el nombre del producto</w:t>
-            </w:r>
-            <w:r>
-              <w:t>.</w:t>
+              <w:t>El sistema muestra los resultados de la búsqueda, presentando al usuario las coincidencias encontradas. Para cada resultado, se el nombre del producto.</w:t>
             </w:r>
           </w:p>
           <w:p>
@@ -2134,10 +2099,7 @@
               <w:ind w:left="1416" w:hanging="1416"/>
             </w:pPr>
             <w:r>
-              <w:t xml:space="preserve">Al seleccionar un producto de la lista de resultados, el sistema </w:t>
-            </w:r>
-            <w:r>
-              <w:t xml:space="preserve">realizará una búsqueda con ese nombre específico, o simplemente si le da a buscar realiza una </w:t>
+              <w:t xml:space="preserve">Al seleccionar un producto de la lista de resultados, el sistema realizará una búsqueda con ese nombre específico, o simplemente si le da a buscar realiza una </w:t>
             </w:r>
             <w:r>
               <w:lastRenderedPageBreak/>
@@ -2147,9 +2109,12 @@
         </w:tc>
       </w:tr>
     </w:tbl>
+    <w:bookmarkEnd w:id="13"/>
     <w:p>
       <w:r>
-        <w:lastRenderedPageBreak/>
+        <w:rPr>
+          <w:noProof/>
+        </w:rPr>
         <w:drawing>
           <wp:inline distT="0" distB="0" distL="0" distR="0" wp14:anchorId="5CE7349D" wp14:editId="10A70C03">
             <wp:extent cx="5400040" cy="4508500"/>
@@ -4778,6 +4743,7 @@
   <w:style w:type="character" w:default="1" w:styleId="Fuentedeprrafopredeter">
     <w:name w:val="Default Paragraph Font"/>
     <w:uiPriority w:val="1"/>
+    <w:semiHidden/>
     <w:unhideWhenUsed/>
   </w:style>
   <w:style w:type="table" w:default="1" w:styleId="Tablanormal">

</xml_diff>